<commit_message>
finalizado novamente caso de uso UC004
</commit_message>
<xml_diff>
--- a/Documentacao/Descrição Casos de uso/Descrição de Casos de Uso V0.1.docx
+++ b/Documentacao/Descrição Casos de uso/Descrição de Casos de Uso V0.1.docx
@@ -796,7 +796,13 @@
             </w:r>
             <w:r>
               <w:rPr/>
-              <w:t>)  Após usuário ficar inativo por 10 minutos, o sistema irá fazer o logoff automaticamente.</w:t>
+              <w:t xml:space="preserve">)  </w:t>
+            </w:r>
+            <w:bookmarkStart w:id="1" w:name="__DdeLink__2473_927220444"/>
+            <w:bookmarkEnd w:id="1"/>
+            <w:r>
+              <w:rPr/>
+              <w:t>Após usuário ficar inativo por 10 minutos, o sistema irá fazer o logoff automaticamente.</w:t>
             </w:r>
           </w:p>
         </w:tc>
@@ -2840,12 +2846,12 @@
               </w:numPr>
               <w:rPr/>
             </w:pPr>
-            <w:bookmarkStart w:id="1" w:name="__DdeLink__14_2014220495"/>
+            <w:bookmarkStart w:id="2" w:name="__DdeLink__14_2014220495"/>
             <w:r>
               <w:rPr/>
               <w:t>V</w:t>
             </w:r>
-            <w:bookmarkEnd w:id="1"/>
+            <w:bookmarkEnd w:id="2"/>
             <w:r>
               <w:rPr/>
               <w:t>oltar ao caso de uso UC003 Listar vaga.</w:t>
@@ -3463,6 +3469,7 @@
       </w:pPr>
       <w:r>
         <w:rPr/>
+        <w:t>Pronto feito por anderson</w:t>
       </w:r>
     </w:p>
     <w:p>
@@ -3929,7 +3936,7 @@
               </w:numPr>
               <w:rPr/>
             </w:pPr>
-            <w:bookmarkStart w:id="2" w:name="__DdeLink__14_20142204951"/>
+            <w:bookmarkStart w:id="3" w:name="__DdeLink__14_20142204951"/>
             <w:r>
               <w:rPr/>
               <w:t>V</w:t>
@@ -3942,7 +3949,7 @@
               <w:rPr/>
               <w:t>2</w:t>
             </w:r>
-            <w:bookmarkEnd w:id="2"/>
+            <w:bookmarkEnd w:id="3"/>
             <w:r>
               <w:rPr/>
               <w:t xml:space="preserve"> Listar vaga.</w:t>
@@ -4198,7 +4205,63 @@
             </w:pPr>
             <w:r>
               <w:rPr/>
-              <w:t>Não há fluxo alternativo.</w:t>
+              <w:t>A1 – Usuário não clica em nada</w:t>
+            </w:r>
+          </w:p>
+          <w:p>
+            <w:pPr>
+              <w:pStyle w:val="Contedodatabela"/>
+              <w:rPr/>
+            </w:pPr>
+            <w:r>
+              <w:rPr/>
+              <w:t xml:space="preserve">   </w:t>
+            </w:r>
+            <w:r>
+              <w:rPr/>
+              <w:t>a) - O usuário é encaminhado do caso de uso UC003.</w:t>
+            </w:r>
+          </w:p>
+          <w:p>
+            <w:pPr>
+              <w:pStyle w:val="Contedodatabela"/>
+              <w:rPr/>
+            </w:pPr>
+            <w:r>
+              <w:rPr/>
+              <w:t xml:space="preserve">   </w:t>
+            </w:r>
+            <w:r>
+              <w:rPr/>
+              <w:t>b) - O sistema mostra caixa de confirmação da ação.</w:t>
+            </w:r>
+          </w:p>
+          <w:p>
+            <w:pPr>
+              <w:pStyle w:val="Contedodatabela"/>
+              <w:rPr/>
+            </w:pPr>
+            <w:r>
+              <w:rPr/>
+              <w:t xml:space="preserve">   </w:t>
+            </w:r>
+            <w:r>
+              <w:rPr/>
+              <w:t>c) - O candidato não clica em nada.</w:t>
+            </w:r>
+          </w:p>
+          <w:p>
+            <w:pPr>
+              <w:pStyle w:val="Contedodatabela"/>
+              <w:rPr/>
+            </w:pPr>
+            <w:r>
+              <w:rPr/>
+              <w:t xml:space="preserve">   </w:t>
+            </w:r>
+            <w:r>
+              <w:rPr/>
+              <w:t>d) – Após usuário ficar inativo por 10 minutos, o sistema irá fazer o logoff automaticamente.</w:t>
             </w:r>
           </w:p>
         </w:tc>

</xml_diff>